<commit_message>
Exercicios, resumos e exercicios
</commit_message>
<xml_diff>
--- a/HTML E CSS- MOD 3.docx
+++ b/HTML E CSS- MOD 3.docx
@@ -62,7 +62,19 @@
         <w:ind w:firstLine="0"/>
       </w:pPr>
       <w:r>
-        <w:t xml:space="preserve">Capitulo 13 a Capitulo 17 dos </w:t>
+        <w:t>Capitulo 1</w:t>
+      </w:r>
+      <w:r>
+        <w:t>8</w:t>
+      </w:r>
+      <w:r>
+        <w:t xml:space="preserve"> a Capitulo </w:t>
+      </w:r>
+      <w:r>
+        <w:t>21</w:t>
+      </w:r>
+      <w:r>
+        <w:t xml:space="preserve"> dos </w:t>
       </w:r>
       <w:proofErr w:type="spellStart"/>
       <w:r>
@@ -87,14 +99,264 @@
     <w:p>
       <w:pPr>
         <w:ind w:firstLine="0"/>
+      </w:pPr>
+    </w:p>
+    <w:p>
+      <w:pPr>
+        <w:ind w:firstLine="0"/>
+      </w:pPr>
+    </w:p>
+    <w:p>
+      <w:pPr>
+        <w:ind w:firstLine="0"/>
+      </w:pPr>
+    </w:p>
+    <w:p>
+      <w:pPr>
+        <w:ind w:firstLine="0"/>
+      </w:pPr>
+    </w:p>
+    <w:p>
+      <w:pPr>
+        <w:ind w:firstLine="0"/>
+      </w:pPr>
+    </w:p>
+    <w:p>
+      <w:pPr>
+        <w:ind w:firstLine="0"/>
+      </w:pPr>
+    </w:p>
+    <w:p>
+      <w:pPr>
+        <w:ind w:firstLine="0"/>
+      </w:pPr>
+    </w:p>
+    <w:p>
+      <w:pPr>
+        <w:ind w:firstLine="0"/>
+      </w:pPr>
+    </w:p>
+    <w:p>
+      <w:pPr>
+        <w:ind w:firstLine="0"/>
+      </w:pPr>
+    </w:p>
+    <w:p>
+      <w:pPr>
+        <w:ind w:firstLine="0"/>
+      </w:pPr>
+    </w:p>
+    <w:p>
+      <w:pPr>
+        <w:ind w:firstLine="0"/>
+      </w:pPr>
+    </w:p>
+    <w:p>
+      <w:pPr>
+        <w:ind w:firstLine="0"/>
+      </w:pPr>
+    </w:p>
+    <w:p>
+      <w:pPr>
+        <w:ind w:firstLine="0"/>
+      </w:pPr>
+    </w:p>
+    <w:p>
+      <w:pPr>
+        <w:ind w:firstLine="0"/>
+      </w:pPr>
+    </w:p>
+    <w:p>
+      <w:pPr>
+        <w:ind w:firstLine="0"/>
+      </w:pPr>
+    </w:p>
+    <w:p>
+      <w:pPr>
+        <w:ind w:firstLine="0"/>
+      </w:pPr>
+    </w:p>
+    <w:p>
+      <w:pPr>
+        <w:ind w:firstLine="0"/>
+      </w:pPr>
+    </w:p>
+    <w:p>
+      <w:pPr>
+        <w:ind w:firstLine="0"/>
+      </w:pPr>
+    </w:p>
+    <w:p>
+      <w:pPr>
+        <w:ind w:firstLine="0"/>
+      </w:pPr>
+    </w:p>
+    <w:p>
+      <w:pPr>
+        <w:ind w:firstLine="0"/>
+        <w:rPr>
+          <w:b/>
+          <w:bCs/>
+        </w:rPr>
+      </w:pPr>
+      <w:r>
+        <w:rPr>
+          <w:b/>
+          <w:bCs/>
+        </w:rPr>
+        <w:lastRenderedPageBreak/>
+        <w:t>Reposit</w:t>
+      </w:r>
+      <w:r>
+        <w:rPr>
+          <w:b/>
+          <w:bCs/>
+        </w:rPr>
+        <w:t>ó</w:t>
+      </w:r>
+      <w:r>
+        <w:rPr>
+          <w:b/>
+          <w:bCs/>
+        </w:rPr>
+        <w:t>rio local/remoto</w:t>
+      </w:r>
+    </w:p>
+    <w:p>
+      <w:pPr>
+        <w:ind w:firstLine="0"/>
+      </w:pPr>
+      <w:r>
+        <w:rPr>
+          <w:b/>
+          <w:bCs/>
+        </w:rPr>
+        <w:t>Gerenciador de versões</w:t>
+      </w:r>
+      <w:r>
+        <w:t>:</w:t>
+      </w:r>
+      <w:r>
+        <w:t xml:space="preserve"> (guarda todas as versões que você informou que é uma versão). </w:t>
+      </w:r>
+    </w:p>
+    <w:p>
+      <w:pPr>
+        <w:ind w:firstLine="0"/>
+      </w:pPr>
+      <w:r>
+        <w:t xml:space="preserve">Software que faz isso: </w:t>
+      </w:r>
+      <w:proofErr w:type="spellStart"/>
+      <w:r>
         <w:rPr>
           <w:i/>
           <w:iCs/>
         </w:rPr>
-      </w:pPr>
+        <w:t>Git</w:t>
+      </w:r>
+      <w:proofErr w:type="spellEnd"/>
       <w:r>
-        <w:t xml:space="preserve"> </w:t>
+        <w:rPr>
+          <w:i/>
+          <w:iCs/>
+        </w:rPr>
+        <w:t xml:space="preserve"> (repositório local)</w:t>
       </w:r>
+    </w:p>
+    <w:p>
+      <w:pPr>
+        <w:ind w:firstLine="0"/>
+        <w:rPr>
+          <w:i/>
+          <w:iCs/>
+        </w:rPr>
+      </w:pPr>
+      <w:r>
+        <w:t xml:space="preserve">Repositório </w:t>
+      </w:r>
+      <w:r>
+        <w:t xml:space="preserve">online: </w:t>
+      </w:r>
+      <w:proofErr w:type="spellStart"/>
+      <w:r>
+        <w:rPr>
+          <w:i/>
+          <w:iCs/>
+        </w:rPr>
+        <w:t>Github</w:t>
+      </w:r>
+      <w:proofErr w:type="spellEnd"/>
+      <w:r>
+        <w:rPr>
+          <w:i/>
+          <w:iCs/>
+        </w:rPr>
+        <w:t xml:space="preserve"> (repositório remoto)</w:t>
+      </w:r>
+    </w:p>
+    <w:p>
+      <w:pPr>
+        <w:ind w:firstLine="0"/>
+        <w:jc w:val="center"/>
+      </w:pPr>
+      <w:r>
+        <w:drawing>
+          <wp:inline distT="0" distB="0" distL="0" distR="0" wp14:anchorId="24B94C68" wp14:editId="2158CA9E">
+            <wp:extent cx="5400040" cy="3545205"/>
+            <wp:effectExtent l="190500" t="190500" r="181610" b="188595"/>
+            <wp:docPr id="75" name="Imagem 75"/>
+            <wp:cNvGraphicFramePr>
+              <a:graphicFrameLocks xmlns:a="http://schemas.openxmlformats.org/drawingml/2006/main" noChangeAspect="1"/>
+            </wp:cNvGraphicFramePr>
+            <a:graphic xmlns:a="http://schemas.openxmlformats.org/drawingml/2006/main">
+              <a:graphicData uri="http://schemas.openxmlformats.org/drawingml/2006/picture">
+                <pic:pic xmlns:pic="http://schemas.openxmlformats.org/drawingml/2006/picture">
+                  <pic:nvPicPr>
+                    <pic:cNvPr id="1" name=""/>
+                    <pic:cNvPicPr/>
+                  </pic:nvPicPr>
+                  <pic:blipFill>
+                    <a:blip r:embed="rId7"/>
+                    <a:stretch>
+                      <a:fillRect/>
+                    </a:stretch>
+                  </pic:blipFill>
+                  <pic:spPr>
+                    <a:xfrm>
+                      <a:off x="0" y="0"/>
+                      <a:ext cx="5400040" cy="3545205"/>
+                    </a:xfrm>
+                    <a:prstGeom prst="rect">
+                      <a:avLst/>
+                    </a:prstGeom>
+                    <a:ln>
+                      <a:noFill/>
+                    </a:ln>
+                    <a:effectLst>
+                      <a:outerShdw blurRad="190500" algn="tl" rotWithShape="0">
+                        <a:srgbClr val="000000">
+                          <a:alpha val="70000"/>
+                        </a:srgbClr>
+                      </a:outerShdw>
+                    </a:effectLst>
+                  </pic:spPr>
+                </pic:pic>
+              </a:graphicData>
+            </a:graphic>
+          </wp:inline>
+        </w:drawing>
+      </w:r>
+    </w:p>
+    <w:p>
+      <w:pPr>
+        <w:ind w:firstLine="0"/>
+      </w:pPr>
+    </w:p>
+    <w:p>
+      <w:pPr>
+        <w:ind w:firstLine="0"/>
+      </w:pPr>
     </w:p>
     <w:sectPr>
       <w:pgSz w:w="11906" w:h="16838"/>

</xml_diff>